<commit_message>
Update [201802529 이상윤] 창업 아이템 발굴.docx
</commit_message>
<xml_diff>
--- a/[201802529 이상윤] 창업 아이템 발굴.docx
+++ b/[201802529 이상윤] 창업 아이템 발굴.docx
@@ -1,6 +1,6 @@
 
 <file path=word/document.xml><?xml version="1.0" encoding="utf-8"?>
-<w:document xmlns:wpc="http://schemas.microsoft.com/office/word/2010/wordprocessingCanvas" xmlns:cx="http://schemas.microsoft.com/office/drawing/2014/chartex" xmlns:mc="http://schemas.openxmlformats.org/markup-compatibility/2006" xmlns:o="urn:schemas-microsoft-com:office:office" xmlns:r="http://schemas.openxmlformats.org/officeDocument/2006/relationships" xmlns:m="http://schemas.openxmlformats.org/officeDocument/2006/math" xmlns:v="urn:schemas-microsoft-com:vml" xmlns:wp14="http://schemas.microsoft.com/office/word/2010/wordprocessingDrawing" xmlns:wp="http://schemas.openxmlformats.org/drawingml/2006/wordprocessingDrawing" xmlns:w10="urn:schemas-microsoft-com:office:word" xmlns:w="http://schemas.openxmlformats.org/wordprocessingml/2006/main" xmlns:w14="http://schemas.microsoft.com/office/word/2010/wordml" xmlns:w15="http://schemas.microsoft.com/office/word/2012/wordml" xmlns:w16se="http://schemas.microsoft.com/office/word/2015/wordml/symex" xmlns:wpg="http://schemas.microsoft.com/office/word/2010/wordprocessingGroup" xmlns:wpi="http://schemas.microsoft.com/office/word/2010/wordprocessingInk" xmlns:wne="http://schemas.microsoft.com/office/word/2006/wordml" xmlns:wps="http://schemas.microsoft.com/office/word/2010/wordprocessingShape" mc:Ignorable="w14 w15 w16se wp14">
+<w:document xmlns:wpc="http://schemas.microsoft.com/office/word/2010/wordprocessingCanvas" xmlns:cx="http://schemas.microsoft.com/office/drawing/2014/chartex" xmlns:cx1="http://schemas.microsoft.com/office/drawing/2015/9/8/chartex" xmlns:cx2="http://schemas.microsoft.com/office/drawing/2015/10/21/chartex" xmlns:cx3="http://schemas.microsoft.com/office/drawing/2016/5/9/chartex" xmlns:cx4="http://schemas.microsoft.com/office/drawing/2016/5/10/chartex" xmlns:cx5="http://schemas.microsoft.com/office/drawing/2016/5/11/chartex" xmlns:cx6="http://schemas.microsoft.com/office/drawing/2016/5/12/chartex" xmlns:cx7="http://schemas.microsoft.com/office/drawing/2016/5/13/chartex" xmlns:cx8="http://schemas.microsoft.com/office/drawing/2016/5/14/chartex" xmlns:mc="http://schemas.openxmlformats.org/markup-compatibility/2006" xmlns:aink="http://schemas.microsoft.com/office/drawing/2016/ink" xmlns:am3d="http://schemas.microsoft.com/office/drawing/2017/model3d" xmlns:o="urn:schemas-microsoft-com:office:office" xmlns:r="http://schemas.openxmlformats.org/officeDocument/2006/relationships" xmlns:m="http://schemas.openxmlformats.org/officeDocument/2006/math" xmlns:v="urn:schemas-microsoft-com:vml" xmlns:wp14="http://schemas.microsoft.com/office/word/2010/wordprocessingDrawing" xmlns:wp="http://schemas.openxmlformats.org/drawingml/2006/wordprocessingDrawing" xmlns:w10="urn:schemas-microsoft-com:office:word" xmlns:w="http://schemas.openxmlformats.org/wordprocessingml/2006/main" xmlns:w14="http://schemas.microsoft.com/office/word/2010/wordml" xmlns:w15="http://schemas.microsoft.com/office/word/2012/wordml" xmlns:w16cex="http://schemas.microsoft.com/office/word/2018/wordml/cex" xmlns:w16cid="http://schemas.microsoft.com/office/word/2016/wordml/cid" xmlns:w16="http://schemas.microsoft.com/office/word/2018/wordml" xmlns:w16sdtdh="http://schemas.microsoft.com/office/word/2020/wordml/sdtdatahash" xmlns:w16se="http://schemas.microsoft.com/office/word/2015/wordml/symex" xmlns:wpg="http://schemas.microsoft.com/office/word/2010/wordprocessingGroup" xmlns:wpi="http://schemas.microsoft.com/office/word/2010/wordprocessingInk" xmlns:wne="http://schemas.microsoft.com/office/word/2006/wordml" xmlns:wps="http://schemas.microsoft.com/office/word/2010/wordprocessingShape" mc:Ignorable="w14 w15 w16se w16cid w16 w16cex w16sdtdh wp14">
   <w:body>
     <w:p>
       <w:pPr>
@@ -15,24 +15,13 @@
         <w:rPr>
           <w:rFonts w:hint="eastAsia"/>
         </w:rPr>
-        <w:t xml:space="preserve">아이템 </w:t>
-      </w:r>
-      <w:proofErr w:type="spellStart"/>
-      <w:r>
-        <w:rPr>
-          <w:rFonts w:hint="eastAsia"/>
-        </w:rPr>
-        <w:t>발굴방법</w:t>
-      </w:r>
-      <w:proofErr w:type="spellEnd"/>
+        <w:t>아이템 발굴방법</w:t>
+      </w:r>
     </w:p>
     <w:p>
       <w:pPr>
         <w:pStyle w:val="a3"/>
         <w:ind w:leftChars="0" w:left="760"/>
-        <w:rPr>
-          <w:rFonts w:hint="eastAsia"/>
-        </w:rPr>
       </w:pPr>
       <w:r>
         <w:rPr>
@@ -40,6 +29,12 @@
         </w:rPr>
         <w:t>저는 취미 활동을 통해 창업 아이템을 발굴했습니다.</w:t>
       </w:r>
+    </w:p>
+    <w:p>
+      <w:pPr>
+        <w:pStyle w:val="a3"/>
+        <w:ind w:leftChars="0" w:left="760"/>
+      </w:pPr>
     </w:p>
     <w:p>
       <w:pPr>
@@ -61,276 +56,394 @@
       <w:pPr>
         <w:pStyle w:val="a3"/>
         <w:ind w:leftChars="0" w:left="760"/>
-        <w:rPr>
-          <w:rFonts w:hint="eastAsia"/>
-        </w:rPr>
-      </w:pPr>
-      <w:r>
-        <w:rPr>
-          <w:rFonts w:hint="eastAsia"/>
-        </w:rPr>
-        <w:t xml:space="preserve">저는 </w:t>
-      </w:r>
-      <w:proofErr w:type="spellStart"/>
+      </w:pPr>
+      <w:r>
+        <w:rPr>
+          <w:rFonts w:hint="eastAsia"/>
+        </w:rPr>
+        <w:t>저는 방탈출을 좋아합니다.</w:t>
+      </w:r>
+      <w:r>
+        <w:t xml:space="preserve"> </w:t>
+      </w:r>
+      <w:r>
+        <w:rPr>
+          <w:rFonts w:hint="eastAsia"/>
+        </w:rPr>
+        <w:t xml:space="preserve">하지만 방탈출 카페에 </w:t>
+      </w:r>
+      <w:r>
+        <w:rPr>
+          <w:rFonts w:hint="eastAsia"/>
+        </w:rPr>
+        <w:t>거의</w:t>
+      </w:r>
+      <w:r>
+        <w:rPr>
+          <w:rFonts w:hint="eastAsia"/>
+        </w:rPr>
+        <w:t xml:space="preserve"> 가보진 못했습니다.</w:t>
+      </w:r>
+      <w:r>
+        <w:t xml:space="preserve"> </w:t>
+      </w:r>
+      <w:r>
+        <w:rPr>
+          <w:rFonts w:hint="eastAsia"/>
+        </w:rPr>
+        <w:t xml:space="preserve">왜냐하면 방탈출은 보통 </w:t>
+      </w:r>
+      <w:r>
+        <w:t>2</w:t>
+      </w:r>
+      <w:r>
+        <w:rPr>
+          <w:rFonts w:hint="eastAsia"/>
+        </w:rPr>
+        <w:t>명 이상 참여해야 게임을 진행할 수 있는데,</w:t>
+      </w:r>
+      <w:r>
+        <w:t xml:space="preserve"> </w:t>
+      </w:r>
+      <w:r>
+        <w:rPr>
+          <w:rFonts w:hint="eastAsia"/>
+        </w:rPr>
+        <w:t>방탈출의 비용이 상당히 비</w:t>
+      </w:r>
+      <w:r>
+        <w:rPr>
+          <w:rFonts w:hint="eastAsia"/>
+        </w:rPr>
+        <w:t>싸기에,</w:t>
+      </w:r>
+      <w:r>
+        <w:rPr>
+          <w:rFonts w:hint="eastAsia"/>
+        </w:rPr>
+        <w:t xml:space="preserve"> 제 친구들 중 </w:t>
+      </w:r>
+      <w:r>
+        <w:rPr>
+          <w:rFonts w:hint="eastAsia"/>
+        </w:rPr>
+        <w:t>큰 돈</w:t>
+      </w:r>
+      <w:r>
+        <w:rPr>
+          <w:rFonts w:hint="eastAsia"/>
+        </w:rPr>
+        <w:t xml:space="preserve">을 주면서까지 </w:t>
+      </w:r>
+      <w:r>
+        <w:rPr>
+          <w:rFonts w:hint="eastAsia"/>
+        </w:rPr>
+        <w:t>방탈출</w:t>
+      </w:r>
+      <w:r>
+        <w:rPr>
+          <w:rFonts w:hint="eastAsia"/>
+        </w:rPr>
+        <w:t xml:space="preserve"> 카페</w:t>
+      </w:r>
+      <w:r>
+        <w:rPr>
+          <w:rFonts w:hint="eastAsia"/>
+        </w:rPr>
+        <w:t>에 가고 싶어하는 친구</w:t>
+      </w:r>
+      <w:r>
+        <w:rPr>
+          <w:rFonts w:hint="eastAsia"/>
+        </w:rPr>
+        <w:t>가 거의</w:t>
+      </w:r>
+      <w:r>
+        <w:rPr>
+          <w:rFonts w:hint="eastAsia"/>
+        </w:rPr>
+        <w:t xml:space="preserve"> 없</w:t>
+      </w:r>
+      <w:r>
+        <w:rPr>
+          <w:rFonts w:hint="eastAsia"/>
+        </w:rPr>
+        <w:t>었</w:t>
+      </w:r>
+      <w:r>
+        <w:rPr>
+          <w:rFonts w:hint="eastAsia"/>
+        </w:rPr>
+        <w:t>기 때문입니다.</w:t>
+      </w:r>
+      <w:r>
+        <w:t xml:space="preserve"> </w:t>
+      </w:r>
+      <w:r>
+        <w:rPr>
+          <w:rFonts w:hint="eastAsia"/>
+        </w:rPr>
+        <w:t>즉,</w:t>
+      </w:r>
+      <w:r>
+        <w:t xml:space="preserve"> </w:t>
+      </w:r>
+      <w:r>
+        <w:rPr>
+          <w:rFonts w:hint="eastAsia"/>
+        </w:rPr>
+        <w:t xml:space="preserve">방탈출을 즐기고 싶어도 비싼 가격과 </w:t>
+      </w:r>
+      <w:r>
+        <w:rPr>
+          <w:rFonts w:hint="eastAsia"/>
+        </w:rPr>
+        <w:t>같이 방탈출을 즐길 친구가 없다는 원인으로</w:t>
+      </w:r>
+      <w:r>
+        <w:rPr>
+          <w:rFonts w:hint="eastAsia"/>
+        </w:rPr>
+        <w:t xml:space="preserve"> 인해 저처럼 방탈출을 즐기고 싶</w:t>
+      </w:r>
+      <w:r>
+        <w:rPr>
+          <w:rFonts w:hint="eastAsia"/>
+        </w:rPr>
+        <w:t>어도</w:t>
+      </w:r>
+      <w:r>
+        <w:rPr>
+          <w:rFonts w:hint="eastAsia"/>
+        </w:rPr>
+        <w:t xml:space="preserve"> 즐</w:t>
+      </w:r>
+      <w:r>
+        <w:rPr>
+          <w:rFonts w:hint="eastAsia"/>
+        </w:rPr>
+        <w:t>길 수 없다는</w:t>
+      </w:r>
+      <w:r>
+        <w:rPr>
+          <w:rFonts w:hint="eastAsia"/>
+        </w:rPr>
+        <w:t xml:space="preserve"> 불편함이 존재하</w:t>
+      </w:r>
+      <w:r>
+        <w:rPr>
+          <w:rFonts w:hint="eastAsia"/>
+        </w:rPr>
+        <w:t>고 있는</w:t>
+      </w:r>
+      <w:r>
+        <w:rPr>
+          <w:rFonts w:hint="eastAsia"/>
+        </w:rPr>
+        <w:t xml:space="preserve"> 것입니다.</w:t>
+      </w:r>
+      <w:r>
+        <w:t xml:space="preserve"> </w:t>
+      </w:r>
+      <w:r>
+        <w:rPr>
+          <w:rFonts w:hint="eastAsia"/>
+        </w:rPr>
+        <w:t>또한,</w:t>
+      </w:r>
+      <w:r>
+        <w:t xml:space="preserve"> </w:t>
+      </w:r>
+      <w:r>
+        <w:rPr>
+          <w:rFonts w:hint="eastAsia"/>
+        </w:rPr>
+        <w:t xml:space="preserve">최근 </w:t>
+      </w:r>
+      <w:r>
+        <w:rPr>
+          <w:rFonts w:hint="eastAsia"/>
+        </w:rPr>
+        <w:t>코로나</w:t>
+      </w:r>
+      <w:r>
+        <w:rPr>
+          <w:rFonts w:hint="eastAsia"/>
+        </w:rPr>
+        <w:t>의 확산으로</w:t>
+      </w:r>
+      <w:r>
+        <w:rPr>
+          <w:rFonts w:hint="eastAsia"/>
+        </w:rPr>
+        <w:t xml:space="preserve"> 폐쇄된 환경에서 진행하는 방탈출</w:t>
+      </w:r>
+      <w:r>
+        <w:rPr>
+          <w:rFonts w:hint="eastAsia"/>
+        </w:rPr>
+        <w:t>의 특성으로 인해 방탈출 카페</w:t>
+      </w:r>
+      <w:r>
+        <w:rPr>
+          <w:rFonts w:hint="eastAsia"/>
+        </w:rPr>
+        <w:t>에</w:t>
+      </w:r>
+      <w:r>
+        <w:rPr>
+          <w:rFonts w:hint="eastAsia"/>
+        </w:rPr>
+        <w:t xml:space="preserve"> 방문</w:t>
+      </w:r>
+      <w:r>
+        <w:rPr>
+          <w:rFonts w:hint="eastAsia"/>
+        </w:rPr>
+        <w:t>하는 것</w:t>
+      </w:r>
+      <w:r>
+        <w:rPr>
+          <w:rFonts w:hint="eastAsia"/>
+        </w:rPr>
+        <w:t>을 꺼리는 사람이 늘</w:t>
+      </w:r>
+      <w:r>
+        <w:rPr>
+          <w:rFonts w:hint="eastAsia"/>
+        </w:rPr>
+        <w:t>어나</w:t>
+      </w:r>
+      <w:r>
+        <w:rPr>
+          <w:rFonts w:hint="eastAsia"/>
+        </w:rPr>
+        <w:t>면서</w:t>
+      </w:r>
+      <w:r>
+        <w:rPr>
+          <w:rFonts w:hint="eastAsia"/>
+        </w:rPr>
+        <w:t>,</w:t>
+      </w:r>
+      <w:r>
+        <w:t xml:space="preserve"> </w:t>
+      </w:r>
+      <w:r>
+        <w:rPr>
+          <w:rFonts w:hint="eastAsia"/>
+        </w:rPr>
+        <w:t xml:space="preserve">방탈출을 </w:t>
+      </w:r>
+      <w:r>
+        <w:rPr>
+          <w:rFonts w:hint="eastAsia"/>
+        </w:rPr>
+        <w:t>더</w:t>
+      </w:r>
+      <w:r>
+        <w:rPr>
+          <w:rFonts w:hint="eastAsia"/>
+        </w:rPr>
+        <w:t xml:space="preserve"> 하기가 어려워졌습니다</w:t>
+      </w:r>
+      <w:r>
+        <w:rPr>
+          <w:rFonts w:hint="eastAsia"/>
+        </w:rPr>
+        <w:t>.</w:t>
+      </w:r>
+      <w:r>
+        <w:t xml:space="preserve"> </w:t>
+      </w:r>
+      <w:r>
+        <w:rPr>
+          <w:rFonts w:hint="eastAsia"/>
+        </w:rPr>
+        <w:t>그래서 저는</w:t>
+      </w:r>
+      <w:r>
+        <w:rPr>
+          <w:rFonts w:hint="eastAsia"/>
+        </w:rPr>
+        <w:t xml:space="preserve"> 이런 불편함에 대한 니즈를 </w:t>
+      </w:r>
+      <w:r>
+        <w:rPr>
+          <w:rFonts w:hint="eastAsia"/>
+        </w:rPr>
+        <w:t>통해</w:t>
+      </w:r>
+      <w:r>
+        <w:t>,</w:t>
+      </w:r>
+      <w:r>
+        <w:rPr>
+          <w:rFonts w:hint="eastAsia"/>
+        </w:rPr>
+        <w:t xml:space="preserve"> 혼자서도 </w:t>
+      </w:r>
+      <w:r>
+        <w:rPr>
+          <w:rFonts w:hint="eastAsia"/>
+        </w:rPr>
+        <w:t>비용과</w:t>
+      </w:r>
+      <w:r>
+        <w:rPr>
+          <w:rFonts w:hint="eastAsia"/>
+        </w:rPr>
+        <w:t xml:space="preserve"> </w:t>
+      </w:r>
+      <w:r>
+        <w:rPr>
+          <w:rFonts w:hint="eastAsia"/>
+        </w:rPr>
+        <w:t>코로나 걱정</w:t>
+      </w:r>
+      <w:r>
+        <w:rPr>
+          <w:rFonts w:hint="eastAsia"/>
+        </w:rPr>
+        <w:t>없이</w:t>
+      </w:r>
+      <w:r>
+        <w:rPr>
+          <w:rFonts w:hint="eastAsia"/>
+        </w:rPr>
+        <w:t xml:space="preserve"> </w:t>
+      </w:r>
       <w:r>
         <w:rPr>
           <w:rFonts w:hint="eastAsia"/>
         </w:rPr>
         <w:t>방탈출을</w:t>
       </w:r>
-      <w:proofErr w:type="spellEnd"/>
-      <w:r>
-        <w:rPr>
-          <w:rFonts w:hint="eastAsia"/>
-        </w:rPr>
-        <w:t xml:space="preserve"> 좋아합니다.</w:t>
-      </w:r>
-      <w:r>
-        <w:t xml:space="preserve"> </w:t>
-      </w:r>
-      <w:r>
-        <w:rPr>
-          <w:rFonts w:hint="eastAsia"/>
-        </w:rPr>
-        <w:t xml:space="preserve">하지만 </w:t>
-      </w:r>
-      <w:proofErr w:type="spellStart"/>
-      <w:r>
-        <w:rPr>
-          <w:rFonts w:hint="eastAsia"/>
-        </w:rPr>
-        <w:t>방탈출</w:t>
-      </w:r>
-      <w:proofErr w:type="spellEnd"/>
-      <w:r>
-        <w:rPr>
-          <w:rFonts w:hint="eastAsia"/>
-        </w:rPr>
-        <w:t xml:space="preserve"> 카페에 자주 가보진 못했습니다.</w:t>
-      </w:r>
-      <w:r>
-        <w:t xml:space="preserve"> </w:t>
-      </w:r>
-      <w:r>
-        <w:rPr>
-          <w:rFonts w:hint="eastAsia"/>
-        </w:rPr>
-        <w:t xml:space="preserve">왜냐하면 </w:t>
-      </w:r>
-      <w:proofErr w:type="spellStart"/>
-      <w:r>
-        <w:rPr>
-          <w:rFonts w:hint="eastAsia"/>
-        </w:rPr>
-        <w:t>방탈출은</w:t>
-      </w:r>
-      <w:proofErr w:type="spellEnd"/>
-      <w:r>
-        <w:rPr>
-          <w:rFonts w:hint="eastAsia"/>
-        </w:rPr>
-        <w:t xml:space="preserve"> 보통 </w:t>
-      </w:r>
-      <w:r>
-        <w:t>2</w:t>
-      </w:r>
-      <w:r>
-        <w:rPr>
-          <w:rFonts w:hint="eastAsia"/>
-        </w:rPr>
-        <w:t>명 이상이 참여해야 게임을 진행할 수 있는데,</w:t>
-      </w:r>
-      <w:r>
-        <w:t xml:space="preserve"> </w:t>
-      </w:r>
-      <w:proofErr w:type="spellStart"/>
-      <w:r>
-        <w:rPr>
-          <w:rFonts w:hint="eastAsia"/>
-        </w:rPr>
-        <w:t>방탈출의</w:t>
-      </w:r>
-      <w:proofErr w:type="spellEnd"/>
-      <w:r>
-        <w:rPr>
-          <w:rFonts w:hint="eastAsia"/>
-        </w:rPr>
-        <w:t xml:space="preserve"> 비용이 상당히 </w:t>
-      </w:r>
-      <w:proofErr w:type="spellStart"/>
-      <w:r>
-        <w:rPr>
-          <w:rFonts w:hint="eastAsia"/>
-        </w:rPr>
-        <w:t>비싼지라</w:t>
-      </w:r>
-      <w:proofErr w:type="spellEnd"/>
-      <w:r>
-        <w:rPr>
-          <w:rFonts w:hint="eastAsia"/>
-        </w:rPr>
-        <w:t xml:space="preserve"> 제 친구들 중 </w:t>
-      </w:r>
-      <w:proofErr w:type="spellStart"/>
-      <w:r>
-        <w:rPr>
-          <w:rFonts w:hint="eastAsia"/>
-        </w:rPr>
-        <w:t>방탈출에</w:t>
-      </w:r>
-      <w:proofErr w:type="spellEnd"/>
-      <w:r>
-        <w:rPr>
-          <w:rFonts w:hint="eastAsia"/>
-        </w:rPr>
-        <w:t xml:space="preserve"> 가고 싶어하는 친구 없기 때문입니다.</w:t>
-      </w:r>
-      <w:r>
-        <w:t xml:space="preserve"> </w:t>
-      </w:r>
-      <w:r>
-        <w:rPr>
-          <w:rFonts w:hint="eastAsia"/>
-        </w:rPr>
-        <w:t>즉,</w:t>
-      </w:r>
-      <w:r>
-        <w:t xml:space="preserve"> </w:t>
-      </w:r>
-      <w:proofErr w:type="spellStart"/>
-      <w:r>
-        <w:rPr>
-          <w:rFonts w:hint="eastAsia"/>
-        </w:rPr>
-        <w:t>방탈출을</w:t>
-      </w:r>
-      <w:proofErr w:type="spellEnd"/>
-      <w:r>
-        <w:rPr>
-          <w:rFonts w:hint="eastAsia"/>
-        </w:rPr>
-        <w:t xml:space="preserve"> 즐기고 싶어도 비싼 가격과 </w:t>
-      </w:r>
-      <w:r>
-        <w:t>2</w:t>
-      </w:r>
-      <w:r>
-        <w:rPr>
-          <w:rFonts w:hint="eastAsia"/>
-        </w:rPr>
-        <w:t xml:space="preserve">인 이상 플레이 인원 제한으로 인해 저처럼 </w:t>
-      </w:r>
-      <w:proofErr w:type="spellStart"/>
-      <w:r>
-        <w:rPr>
-          <w:rFonts w:hint="eastAsia"/>
-        </w:rPr>
-        <w:t>방탈출을</w:t>
-      </w:r>
-      <w:proofErr w:type="spellEnd"/>
-      <w:r>
-        <w:rPr>
-          <w:rFonts w:hint="eastAsia"/>
-        </w:rPr>
-        <w:t xml:space="preserve"> 즐기고 싶은 사람이 이를 즐기지 못하는 불편함이 존재하는 것입니다.</w:t>
-      </w:r>
-      <w:r>
-        <w:t xml:space="preserve"> </w:t>
-      </w:r>
-      <w:r>
-        <w:rPr>
-          <w:rFonts w:hint="eastAsia"/>
-        </w:rPr>
-        <w:t>또한,</w:t>
-      </w:r>
-      <w:r>
-        <w:t xml:space="preserve"> </w:t>
-      </w:r>
-      <w:r>
-        <w:rPr>
-          <w:rFonts w:hint="eastAsia"/>
-        </w:rPr>
-        <w:t xml:space="preserve">최근 </w:t>
-      </w:r>
-      <w:r>
-        <w:rPr>
-          <w:rFonts w:hint="eastAsia"/>
-        </w:rPr>
-        <w:t>코로나</w:t>
-      </w:r>
-      <w:r>
-        <w:rPr>
-          <w:rFonts w:hint="eastAsia"/>
-        </w:rPr>
-        <w:t>의 확산으로 인해</w:t>
-      </w:r>
-      <w:r>
-        <w:rPr>
-          <w:rFonts w:hint="eastAsia"/>
-        </w:rPr>
-        <w:t>,</w:t>
-      </w:r>
-      <w:r>
-        <w:rPr>
-          <w:rFonts w:hint="eastAsia"/>
-        </w:rPr>
-        <w:t xml:space="preserve"> 폐쇄된 환경에서 진행하는 </w:t>
-      </w:r>
-      <w:proofErr w:type="spellStart"/>
-      <w:r>
-        <w:rPr>
-          <w:rFonts w:hint="eastAsia"/>
-        </w:rPr>
-        <w:t>방탈출</w:t>
-      </w:r>
-      <w:r>
-        <w:rPr>
-          <w:rFonts w:hint="eastAsia"/>
-        </w:rPr>
-        <w:t>의</w:t>
-      </w:r>
-      <w:proofErr w:type="spellEnd"/>
-      <w:r>
-        <w:rPr>
-          <w:rFonts w:hint="eastAsia"/>
-        </w:rPr>
-        <w:t xml:space="preserve"> 특성으로 인해 </w:t>
-      </w:r>
-      <w:proofErr w:type="spellStart"/>
-      <w:r>
-        <w:rPr>
-          <w:rFonts w:hint="eastAsia"/>
-        </w:rPr>
-        <w:t>방탈출</w:t>
-      </w:r>
-      <w:proofErr w:type="spellEnd"/>
-      <w:r>
-        <w:rPr>
-          <w:rFonts w:hint="eastAsia"/>
-        </w:rPr>
-        <w:t xml:space="preserve"> 카페 방문</w:t>
-      </w:r>
-      <w:r>
-        <w:rPr>
-          <w:rFonts w:hint="eastAsia"/>
-        </w:rPr>
-        <w:t>을 꺼리는 사람이 더욱 늘면서 이러한 불편함은 더 심화되었습니다.</w:t>
-      </w:r>
-      <w:r>
-        <w:t xml:space="preserve"> </w:t>
-      </w:r>
-      <w:r>
-        <w:rPr>
-          <w:rFonts w:hint="eastAsia"/>
-        </w:rPr>
-        <w:t xml:space="preserve">그래서 저는 혼자서도 저렴하게 즐길 수 있으며 </w:t>
-      </w:r>
-      <w:r>
-        <w:rPr>
-          <w:rFonts w:hint="eastAsia"/>
-        </w:rPr>
-        <w:t>코로나의 걱정을 덜 수 있는 대안의 필요성을 느꼈습니다.</w:t>
-      </w:r>
+      <w:r>
+        <w:t xml:space="preserve"> </w:t>
+      </w:r>
+      <w:r>
+        <w:rPr>
+          <w:rFonts w:hint="eastAsia"/>
+        </w:rPr>
+        <w:t xml:space="preserve">즐길 수는 없을까 </w:t>
+      </w:r>
+      <w:r>
+        <w:rPr>
+          <w:rFonts w:hint="eastAsia"/>
+        </w:rPr>
+        <w:t>생각해보았습니다.</w:t>
+      </w:r>
+    </w:p>
+    <w:p>
+      <w:pPr>
+        <w:pStyle w:val="a3"/>
+        <w:ind w:leftChars="0" w:left="760"/>
+        <w:rPr>
+          <w:rFonts w:hint="eastAsia"/>
+        </w:rPr>
+      </w:pPr>
     </w:p>
     <w:p>
       <w:pPr>
@@ -378,44 +491,263 @@
         <w:rPr>
           <w:rFonts w:hint="eastAsia"/>
         </w:rPr>
-        <w:t xml:space="preserve">비용과 인원의 걱정을 덜 수 있는 </w:t>
-      </w:r>
-      <w:proofErr w:type="spellStart"/>
-      <w:r>
-        <w:rPr>
-          <w:rFonts w:hint="eastAsia"/>
-        </w:rPr>
-        <w:t>방탈출</w:t>
-      </w:r>
-      <w:proofErr w:type="spellEnd"/>
-      <w:r>
-        <w:rPr>
-          <w:rFonts w:hint="eastAsia"/>
-        </w:rPr>
-        <w:t xml:space="preserve"> 게임</w:t>
-      </w:r>
-      <w:r>
-        <w:rPr>
-          <w:rFonts w:hint="eastAsia"/>
-        </w:rPr>
-        <w:t xml:space="preserve">을 창업 아이템의 소재로 생각했고 </w:t>
-      </w:r>
-      <w:bookmarkStart w:id="0" w:name="_GoBack"/>
-      <w:bookmarkEnd w:id="0"/>
-      <w:r>
-        <w:rPr>
-          <w:rFonts w:hint="eastAsia"/>
-        </w:rPr>
-        <w:t xml:space="preserve">이를 바탕으로 온라인 </w:t>
-      </w:r>
-      <w:proofErr w:type="spellStart"/>
-      <w:r>
-        <w:rPr>
-          <w:rFonts w:hint="eastAsia"/>
-        </w:rPr>
-        <w:t>방탈출</w:t>
-      </w:r>
-      <w:proofErr w:type="spellEnd"/>
+        <w:t>비용과 인원의 걱정을 덜 수 있는 방탈출 게임</w:t>
+      </w:r>
+      <w:r>
+        <w:rPr>
+          <w:rFonts w:hint="eastAsia"/>
+        </w:rPr>
+        <w:t xml:space="preserve">을 창업 아이템의 소재로 </w:t>
+      </w:r>
+      <w:r>
+        <w:rPr>
+          <w:rFonts w:hint="eastAsia"/>
+        </w:rPr>
+        <w:t>삼</w:t>
+      </w:r>
+      <w:r>
+        <w:rPr>
+          <w:rFonts w:hint="eastAsia"/>
+        </w:rPr>
+        <w:t>았습니다.</w:t>
+      </w:r>
+      <w:r>
+        <w:t xml:space="preserve"> </w:t>
+      </w:r>
+      <w:r>
+        <w:rPr>
+          <w:rFonts w:hint="eastAsia"/>
+        </w:rPr>
+        <w:t>그리고</w:t>
+      </w:r>
+      <w:r>
+        <w:rPr>
+          <w:rFonts w:hint="eastAsia"/>
+        </w:rPr>
+        <w:t xml:space="preserve"> 이를 바탕으로 </w:t>
+      </w:r>
+      <w:r>
+        <w:rPr>
+          <w:rFonts w:hint="eastAsia"/>
+        </w:rPr>
+        <w:t>온라인으로 즐길 수 있는 방탈출 게임,</w:t>
+      </w:r>
+      <w:r>
+        <w:t xml:space="preserve"> </w:t>
+      </w:r>
+      <w:r>
+        <w:rPr>
+          <w:rFonts w:hint="eastAsia"/>
+        </w:rPr>
+        <w:t>메타버스를 활용한 방탈출 게임을</w:t>
+      </w:r>
+      <w:r>
+        <w:rPr>
+          <w:rFonts w:hint="eastAsia"/>
+        </w:rPr>
+        <w:t xml:space="preserve"> 생각했습니다.</w:t>
+      </w:r>
+      <w:r>
+        <w:t xml:space="preserve"> </w:t>
+      </w:r>
+      <w:r>
+        <w:rPr>
+          <w:rFonts w:hint="eastAsia"/>
+        </w:rPr>
+        <w:t>사실 방탈출 게임의 원조</w:t>
+      </w:r>
+      <w:r>
+        <w:rPr>
+          <w:rFonts w:hint="eastAsia"/>
+        </w:rPr>
+        <w:t>는</w:t>
+      </w:r>
+      <w:r>
+        <w:rPr>
+          <w:rFonts w:hint="eastAsia"/>
+        </w:rPr>
+        <w:t xml:space="preserve"> 온라인 </w:t>
+      </w:r>
+      <w:r>
+        <w:rPr>
+          <w:rFonts w:hint="eastAsia"/>
+        </w:rPr>
+        <w:t xml:space="preserve">플래시 </w:t>
+      </w:r>
+      <w:r>
+        <w:rPr>
+          <w:rFonts w:hint="eastAsia"/>
+        </w:rPr>
+        <w:t>게임</w:t>
+      </w:r>
+      <w:r>
+        <w:rPr>
+          <w:rFonts w:hint="eastAsia"/>
+        </w:rPr>
+        <w:t>입니다</w:t>
+      </w:r>
+      <w:r>
+        <w:rPr>
+          <w:rFonts w:hint="eastAsia"/>
+        </w:rPr>
+        <w:t>.</w:t>
+      </w:r>
+      <w:r>
+        <w:t xml:space="preserve"> </w:t>
+      </w:r>
+      <w:r>
+        <w:rPr>
+          <w:rFonts w:hint="eastAsia"/>
+        </w:rPr>
+        <w:t>여기서</w:t>
+      </w:r>
+      <w:r>
+        <w:t xml:space="preserve"> </w:t>
+      </w:r>
+      <w:r>
+        <w:rPr>
+          <w:rFonts w:hint="eastAsia"/>
+        </w:rPr>
+        <w:t xml:space="preserve">저는 </w:t>
+      </w:r>
+      <w:r>
+        <w:rPr>
+          <w:rFonts w:hint="eastAsia"/>
+        </w:rPr>
+        <w:t>온라인으로 방탈출을 하더라도 예전</w:t>
+      </w:r>
+      <w:r>
+        <w:rPr>
+          <w:rFonts w:hint="eastAsia"/>
+        </w:rPr>
+        <w:t xml:space="preserve"> 플래시 게임과</w:t>
+      </w:r>
+      <w:r>
+        <w:rPr>
+          <w:rFonts w:hint="eastAsia"/>
+        </w:rPr>
+        <w:t xml:space="preserve"> 차별점을 두기 위해 </w:t>
+      </w:r>
+      <w:r>
+        <w:rPr>
+          <w:rFonts w:hint="eastAsia"/>
+        </w:rPr>
+        <w:t>오프라인에서 진행되는 방탈출</w:t>
+      </w:r>
+      <w:r>
+        <w:rPr>
+          <w:rFonts w:hint="eastAsia"/>
+        </w:rPr>
+        <w:t xml:space="preserve">의 현장성과 게임 방식을 </w:t>
+      </w:r>
+      <w:r>
+        <w:rPr>
+          <w:rFonts w:hint="eastAsia"/>
+        </w:rPr>
+        <w:t>되도록</w:t>
+      </w:r>
+      <w:r>
+        <w:rPr>
+          <w:rFonts w:hint="eastAsia"/>
+        </w:rPr>
+        <w:t xml:space="preserve"> 그대로</w:t>
+      </w:r>
+      <w:r>
+        <w:rPr>
+          <w:rFonts w:hint="eastAsia"/>
+        </w:rPr>
+        <w:t xml:space="preserve"> 살</w:t>
+      </w:r>
+      <w:r>
+        <w:rPr>
+          <w:rFonts w:hint="eastAsia"/>
+        </w:rPr>
+        <w:t>리</w:t>
+      </w:r>
+      <w:r>
+        <w:rPr>
+          <w:rFonts w:hint="eastAsia"/>
+        </w:rPr>
+        <w:t>려고 합니다</w:t>
+      </w:r>
+      <w:r>
+        <w:rPr>
+          <w:rFonts w:hint="eastAsia"/>
+        </w:rPr>
+        <w:t>.</w:t>
+      </w:r>
+      <w:r>
+        <w:t xml:space="preserve"> </w:t>
+      </w:r>
+      <w:r>
+        <w:rPr>
+          <w:rFonts w:hint="eastAsia"/>
+        </w:rPr>
+        <w:t>그래서</w:t>
+      </w:r>
+      <w:r>
+        <w:rPr>
+          <w:rFonts w:hint="eastAsia"/>
+        </w:rPr>
+        <w:t xml:space="preserve"> 제가 생각한 방식은,</w:t>
+      </w:r>
+      <w:r>
+        <w:t xml:space="preserve"> </w:t>
+      </w:r>
+      <w:r>
+        <w:rPr>
+          <w:rFonts w:hint="eastAsia"/>
+        </w:rPr>
+        <w:t>웹 브라우저</w:t>
+      </w:r>
+      <w:r>
+        <w:rPr>
+          <w:rFonts w:hint="eastAsia"/>
+        </w:rPr>
+        <w:t>에서 바로 플레이할 수 있으며,</w:t>
+      </w:r>
+      <w:r>
+        <w:rPr>
+          <w:rFonts w:hint="eastAsia"/>
+        </w:rPr>
+        <w:t xml:space="preserve"> </w:t>
+      </w:r>
+      <w:r>
+        <w:t>VR</w:t>
+      </w:r>
+      <w:r>
+        <w:rPr>
+          <w:rFonts w:hint="eastAsia"/>
+        </w:rPr>
+        <w:t xml:space="preserve"> 기능을</w:t>
+      </w:r>
+      <w:r>
+        <w:t xml:space="preserve"> </w:t>
+      </w:r>
+      <w:r>
+        <w:rPr>
+          <w:rFonts w:hint="eastAsia"/>
+        </w:rPr>
+        <w:t>활용</w:t>
+      </w:r>
+      <w:r>
+        <w:rPr>
+          <w:rFonts w:hint="eastAsia"/>
+        </w:rPr>
+        <w:t>한 방탈출 게</w:t>
+      </w:r>
+      <w:r>
+        <w:rPr>
+          <w:rFonts w:hint="eastAsia"/>
+        </w:rPr>
+        <w:t>임입니다</w:t>
+      </w:r>
+      <w:r>
+        <w:rPr>
+          <w:rFonts w:hint="eastAsia"/>
+        </w:rPr>
+        <w:t>.</w:t>
+      </w:r>
     </w:p>
     <w:sectPr>
       <w:pgSz w:w="11906" w:h="16838"/>
@@ -428,7 +760,7 @@
 </file>
 
 <file path=word/numbering.xml><?xml version="1.0" encoding="utf-8"?>
-<w:numbering xmlns:wpc="http://schemas.microsoft.com/office/word/2010/wordprocessingCanvas" xmlns:cx="http://schemas.microsoft.com/office/drawing/2014/chartex" xmlns:mc="http://schemas.openxmlformats.org/markup-compatibility/2006" xmlns:o="urn:schemas-microsoft-com:office:office" xmlns:r="http://schemas.openxmlformats.org/officeDocument/2006/relationships" xmlns:m="http://schemas.openxmlformats.org/officeDocument/2006/math" xmlns:v="urn:schemas-microsoft-com:vml" xmlns:wp14="http://schemas.microsoft.com/office/word/2010/wordprocessingDrawing" xmlns:wp="http://schemas.openxmlformats.org/drawingml/2006/wordprocessingDrawing" xmlns:w10="urn:schemas-microsoft-com:office:word" xmlns:w="http://schemas.openxmlformats.org/wordprocessingml/2006/main" xmlns:w14="http://schemas.microsoft.com/office/word/2010/wordml" xmlns:w15="http://schemas.microsoft.com/office/word/2012/wordml" xmlns:w16se="http://schemas.microsoft.com/office/word/2015/wordml/symex" xmlns:wpg="http://schemas.microsoft.com/office/word/2010/wordprocessingGroup" xmlns:wpi="http://schemas.microsoft.com/office/word/2010/wordprocessingInk" xmlns:wne="http://schemas.microsoft.com/office/word/2006/wordml" xmlns:wps="http://schemas.microsoft.com/office/word/2010/wordprocessingShape" mc:Ignorable="w14 w15 w16se wp14">
+<w:numbering xmlns:wpc="http://schemas.microsoft.com/office/word/2010/wordprocessingCanvas" xmlns:cx="http://schemas.microsoft.com/office/drawing/2014/chartex" xmlns:cx1="http://schemas.microsoft.com/office/drawing/2015/9/8/chartex" xmlns:cx2="http://schemas.microsoft.com/office/drawing/2015/10/21/chartex" xmlns:cx3="http://schemas.microsoft.com/office/drawing/2016/5/9/chartex" xmlns:cx4="http://schemas.microsoft.com/office/drawing/2016/5/10/chartex" xmlns:cx5="http://schemas.microsoft.com/office/drawing/2016/5/11/chartex" xmlns:cx6="http://schemas.microsoft.com/office/drawing/2016/5/12/chartex" xmlns:cx7="http://schemas.microsoft.com/office/drawing/2016/5/13/chartex" xmlns:cx8="http://schemas.microsoft.com/office/drawing/2016/5/14/chartex" xmlns:mc="http://schemas.openxmlformats.org/markup-compatibility/2006" xmlns:aink="http://schemas.microsoft.com/office/drawing/2016/ink" xmlns:am3d="http://schemas.microsoft.com/office/drawing/2017/model3d" xmlns:o="urn:schemas-microsoft-com:office:office" xmlns:r="http://schemas.openxmlformats.org/officeDocument/2006/relationships" xmlns:m="http://schemas.openxmlformats.org/officeDocument/2006/math" xmlns:v="urn:schemas-microsoft-com:vml" xmlns:wp14="http://schemas.microsoft.com/office/word/2010/wordprocessingDrawing" xmlns:wp="http://schemas.openxmlformats.org/drawingml/2006/wordprocessingDrawing" xmlns:w10="urn:schemas-microsoft-com:office:word" xmlns:w="http://schemas.openxmlformats.org/wordprocessingml/2006/main" xmlns:w14="http://schemas.microsoft.com/office/word/2010/wordml" xmlns:w15="http://schemas.microsoft.com/office/word/2012/wordml" xmlns:w16cex="http://schemas.microsoft.com/office/word/2018/wordml/cex" xmlns:w16cid="http://schemas.microsoft.com/office/word/2016/wordml/cid" xmlns:w16="http://schemas.microsoft.com/office/word/2018/wordml" xmlns:w16sdtdh="http://schemas.microsoft.com/office/word/2020/wordml/sdtdatahash" xmlns:w16se="http://schemas.microsoft.com/office/word/2015/wordml/symex" xmlns:wpg="http://schemas.microsoft.com/office/word/2010/wordprocessingGroup" xmlns:wpi="http://schemas.microsoft.com/office/word/2010/wordprocessingInk" xmlns:wne="http://schemas.microsoft.com/office/word/2006/wordml" xmlns:wps="http://schemas.microsoft.com/office/word/2010/wordprocessingShape" mc:Ignorable="w14 w15 w16se w16cid w16 w16cex w16sdtdh wp14">
   <w:abstractNum w:abstractNumId="0" w15:restartNumberingAfterBreak="0">
     <w:nsid w:val="6C512228"/>
     <w:multiLevelType w:val="hybridMultilevel"/>
@@ -517,14 +849,14 @@
       </w:pPr>
     </w:lvl>
   </w:abstractNum>
-  <w:num w:numId="1">
+  <w:num w:numId="1" w16cid:durableId="1255868681">
     <w:abstractNumId w:val="0"/>
   </w:num>
 </w:numbering>
 </file>
 
 <file path=word/styles.xml><?xml version="1.0" encoding="utf-8"?>
-<w:styles xmlns:mc="http://schemas.openxmlformats.org/markup-compatibility/2006" xmlns:r="http://schemas.openxmlformats.org/officeDocument/2006/relationships" xmlns:w="http://schemas.openxmlformats.org/wordprocessingml/2006/main" xmlns:w14="http://schemas.microsoft.com/office/word/2010/wordml" xmlns:w15="http://schemas.microsoft.com/office/word/2012/wordml" xmlns:w16se="http://schemas.microsoft.com/office/word/2015/wordml/symex" mc:Ignorable="w14 w15 w16se">
+<w:styles xmlns:mc="http://schemas.openxmlformats.org/markup-compatibility/2006" xmlns:r="http://schemas.openxmlformats.org/officeDocument/2006/relationships" xmlns:w="http://schemas.openxmlformats.org/wordprocessingml/2006/main" xmlns:w14="http://schemas.microsoft.com/office/word/2010/wordml" xmlns:w15="http://schemas.microsoft.com/office/word/2012/wordml" xmlns:w16cex="http://schemas.microsoft.com/office/word/2018/wordml/cex" xmlns:w16cid="http://schemas.microsoft.com/office/word/2016/wordml/cid" xmlns:w16="http://schemas.microsoft.com/office/word/2018/wordml" xmlns:w16sdtdh="http://schemas.microsoft.com/office/word/2020/wordml/sdtdatahash" xmlns:w16se="http://schemas.microsoft.com/office/word/2015/wordml/symex" mc:Ignorable="w14 w15 w16se w16cid w16 w16cex w16sdtdh">
   <w:docDefaults>
     <w:rPrDefault>
       <w:rPr>
@@ -541,7 +873,7 @@
       </w:pPr>
     </w:pPrDefault>
   </w:docDefaults>
-  <w:latentStyles w:defLockedState="0" w:defUIPriority="99" w:defSemiHidden="0" w:defUnhideWhenUsed="0" w:defQFormat="0" w:count="371">
+  <w:latentStyles w:defLockedState="0" w:defUIPriority="99" w:defSemiHidden="0" w:defUnhideWhenUsed="0" w:defQFormat="0" w:count="376">
     <w:lsdException w:name="Normal" w:uiPriority="0" w:qFormat="1"/>
     <w:lsdException w:name="heading 1" w:uiPriority="9" w:qFormat="1"/>
     <w:lsdException w:name="heading 2" w:semiHidden="1" w:uiPriority="9" w:unhideWhenUsed="1" w:qFormat="1"/>
@@ -647,7 +979,6 @@
     <w:lsdException w:name="HTML Sample" w:semiHidden="1" w:unhideWhenUsed="1"/>
     <w:lsdException w:name="HTML Typewriter" w:semiHidden="1" w:unhideWhenUsed="1"/>
     <w:lsdException w:name="HTML Variable" w:semiHidden="1" w:unhideWhenUsed="1"/>
-    <w:lsdException w:name="Normal Table" w:semiHidden="1" w:unhideWhenUsed="1"/>
     <w:lsdException w:name="annotation subject" w:semiHidden="1" w:unhideWhenUsed="1"/>
     <w:lsdException w:name="No List" w:semiHidden="1" w:unhideWhenUsed="1"/>
     <w:lsdException w:name="Outline List 1" w:semiHidden="1" w:unhideWhenUsed="1"/>
@@ -690,11 +1021,8 @@
     <w:lsdException w:name="Table Contemporary" w:semiHidden="1" w:unhideWhenUsed="1"/>
     <w:lsdException w:name="Table Elegant" w:semiHidden="1" w:unhideWhenUsed="1"/>
     <w:lsdException w:name="Table Professional" w:semiHidden="1" w:unhideWhenUsed="1"/>
-    <w:lsdException w:name="Table Subtle 1" w:semiHidden="1" w:unhideWhenUsed="1"/>
     <w:lsdException w:name="Table Subtle 2" w:semiHidden="1" w:unhideWhenUsed="1"/>
     <w:lsdException w:name="Table Web 1" w:semiHidden="1" w:unhideWhenUsed="1"/>
-    <w:lsdException w:name="Table Web 2" w:semiHidden="1" w:unhideWhenUsed="1"/>
-    <w:lsdException w:name="Table Web 3" w:semiHidden="1" w:unhideWhenUsed="1"/>
     <w:lsdException w:name="Balloon Text" w:semiHidden="1" w:unhideWhenUsed="1"/>
     <w:lsdException w:name="Table Grid" w:uiPriority="39"/>
     <w:lsdException w:name="Table Theme" w:semiHidden="1" w:unhideWhenUsed="1"/>
@@ -913,6 +1241,11 @@
     <w:lsdException w:name="List Table 5 Dark Accent 6" w:uiPriority="50"/>
     <w:lsdException w:name="List Table 6 Colorful Accent 6" w:uiPriority="51"/>
     <w:lsdException w:name="List Table 7 Colorful Accent 6" w:uiPriority="52"/>
+    <w:lsdException w:name="Mention" w:semiHidden="1" w:unhideWhenUsed="1"/>
+    <w:lsdException w:name="Smart Hyperlink" w:semiHidden="1" w:unhideWhenUsed="1"/>
+    <w:lsdException w:name="Hashtag" w:semiHidden="1" w:unhideWhenUsed="1"/>
+    <w:lsdException w:name="Unresolved Mention" w:semiHidden="1" w:unhideWhenUsed="1"/>
+    <w:lsdException w:name="Smart Link" w:semiHidden="1" w:unhideWhenUsed="1"/>
   </w:latentStyles>
   <w:style w:type="paragraph" w:default="1" w:styleId="a">
     <w:name w:val="Normal"/>

</xml_diff>